<commit_message>
correção de descrição de casos de uso
</commit_message>
<xml_diff>
--- a/documentacao/2_lista_casos_uso_descricao.docx
+++ b/documentacao/2_lista_casos_uso_descricao.docx
@@ -165,15 +165,31 @@
           <w:sz w:val="24"/>
           <w:szCs w:val="24"/>
         </w:rPr>
-        <w:t xml:space="preserve">Cadastrar informações </w:t>
-      </w:r>
-      <w:r>
-        <w:rPr>
-          <w:rFonts w:ascii="Arial" w:hAnsi="Arial" w:cs="Arial"/>
-          <w:sz w:val="24"/>
-          <w:szCs w:val="24"/>
-        </w:rPr>
-        <w:t>pessoais</w:t>
+        <w:t>CRUD: informações primitivas;</w:t>
+      </w:r>
+    </w:p>
+    <w:p>
+      <w:pPr>
+        <w:pStyle w:val="PargrafodaLista"/>
+        <w:numPr>
+          <w:ilvl w:val="0"/>
+          <w:numId w:val="1"/>
+        </w:numPr>
+        <w:spacing w:after="0"/>
+        <w:jc w:val="both"/>
+        <w:rPr>
+          <w:rFonts w:ascii="Arial" w:hAnsi="Arial" w:cs="Arial"/>
+          <w:sz w:val="24"/>
+          <w:szCs w:val="24"/>
+        </w:rPr>
+      </w:pPr>
+      <w:r>
+        <w:rPr>
+          <w:rFonts w:ascii="Arial" w:hAnsi="Arial" w:cs="Arial"/>
+          <w:sz w:val="24"/>
+          <w:szCs w:val="24"/>
+        </w:rPr>
+        <w:t>CRUD: curso</w:t>
       </w:r>
       <w:r>
         <w:rPr>
@@ -205,7 +221,23 @@
           <w:sz w:val="24"/>
           <w:szCs w:val="24"/>
         </w:rPr>
-        <w:t>Selecionar curso atual;</w:t>
+        <w:t xml:space="preserve">CRUD: </w:t>
+      </w:r>
+      <w:r>
+        <w:rPr>
+          <w:rFonts w:ascii="Arial" w:hAnsi="Arial" w:cs="Arial"/>
+          <w:sz w:val="24"/>
+          <w:szCs w:val="24"/>
+        </w:rPr>
+        <w:t>período</w:t>
+      </w:r>
+      <w:r>
+        <w:rPr>
+          <w:rFonts w:ascii="Arial" w:hAnsi="Arial" w:cs="Arial"/>
+          <w:sz w:val="24"/>
+          <w:szCs w:val="24"/>
+        </w:rPr>
+        <w:t>;</w:t>
       </w:r>
     </w:p>
     <w:p>
@@ -229,7 +261,7 @@
           <w:sz w:val="24"/>
           <w:szCs w:val="24"/>
         </w:rPr>
-        <w:t>Cadastrar informações acadêmicas atuais;</w:t>
+        <w:t>CRUD: matéria;</w:t>
       </w:r>
     </w:p>
     <w:p>
@@ -253,7 +285,494 @@
           <w:sz w:val="24"/>
           <w:szCs w:val="24"/>
         </w:rPr>
-        <w:t>Cadastrar ciclo do período a</w:t>
+        <w:t>CRUP: professor;</w:t>
+      </w:r>
+    </w:p>
+    <w:p>
+      <w:pPr>
+        <w:pStyle w:val="PargrafodaLista"/>
+        <w:numPr>
+          <w:ilvl w:val="0"/>
+          <w:numId w:val="1"/>
+        </w:numPr>
+        <w:spacing w:after="0"/>
+        <w:jc w:val="both"/>
+        <w:rPr>
+          <w:rFonts w:ascii="Arial" w:hAnsi="Arial" w:cs="Arial"/>
+          <w:sz w:val="24"/>
+          <w:szCs w:val="24"/>
+        </w:rPr>
+      </w:pPr>
+      <w:r>
+        <w:rPr>
+          <w:rFonts w:ascii="Arial" w:hAnsi="Arial" w:cs="Arial"/>
+          <w:sz w:val="24"/>
+          <w:szCs w:val="24"/>
+        </w:rPr>
+        <w:t>CRUD: aula;</w:t>
+      </w:r>
+    </w:p>
+    <w:p>
+      <w:pPr>
+        <w:pStyle w:val="PargrafodaLista"/>
+        <w:numPr>
+          <w:ilvl w:val="0"/>
+          <w:numId w:val="1"/>
+        </w:numPr>
+        <w:spacing w:after="0"/>
+        <w:jc w:val="both"/>
+        <w:rPr>
+          <w:rFonts w:ascii="Arial" w:hAnsi="Arial" w:cs="Arial"/>
+          <w:sz w:val="24"/>
+          <w:szCs w:val="24"/>
+        </w:rPr>
+      </w:pPr>
+      <w:r>
+        <w:rPr>
+          <w:rFonts w:ascii="Arial" w:hAnsi="Arial" w:cs="Arial"/>
+          <w:sz w:val="24"/>
+          <w:szCs w:val="24"/>
+        </w:rPr>
+        <w:t>CRUD: evento;</w:t>
+      </w:r>
+    </w:p>
+    <w:p>
+      <w:pPr>
+        <w:pStyle w:val="PargrafodaLista"/>
+        <w:numPr>
+          <w:ilvl w:val="0"/>
+          <w:numId w:val="1"/>
+        </w:numPr>
+        <w:spacing w:after="0"/>
+        <w:jc w:val="both"/>
+        <w:rPr>
+          <w:rFonts w:ascii="Arial" w:hAnsi="Arial" w:cs="Arial"/>
+          <w:sz w:val="24"/>
+          <w:szCs w:val="24"/>
+        </w:rPr>
+      </w:pPr>
+      <w:r>
+        <w:rPr>
+          <w:rFonts w:ascii="Arial" w:hAnsi="Arial" w:cs="Arial"/>
+          <w:sz w:val="24"/>
+          <w:szCs w:val="24"/>
+        </w:rPr>
+        <w:t>Gerar agenda;</w:t>
+      </w:r>
+    </w:p>
+    <w:p>
+      <w:pPr>
+        <w:pStyle w:val="PargrafodaLista"/>
+        <w:numPr>
+          <w:ilvl w:val="0"/>
+          <w:numId w:val="1"/>
+        </w:numPr>
+        <w:spacing w:after="0"/>
+        <w:jc w:val="both"/>
+        <w:rPr>
+          <w:rFonts w:ascii="Arial" w:hAnsi="Arial" w:cs="Arial"/>
+          <w:sz w:val="24"/>
+          <w:szCs w:val="24"/>
+        </w:rPr>
+      </w:pPr>
+      <w:r>
+        <w:rPr>
+          <w:rFonts w:ascii="Arial" w:hAnsi="Arial" w:cs="Arial"/>
+          <w:sz w:val="24"/>
+          <w:szCs w:val="24"/>
+        </w:rPr>
+        <w:t>Informar estado de execução do trabalho;</w:t>
+      </w:r>
+    </w:p>
+    <w:p>
+      <w:pPr>
+        <w:pStyle w:val="PargrafodaLista"/>
+        <w:numPr>
+          <w:ilvl w:val="0"/>
+          <w:numId w:val="1"/>
+        </w:numPr>
+        <w:spacing w:after="0"/>
+        <w:jc w:val="both"/>
+        <w:rPr>
+          <w:rFonts w:ascii="Arial" w:hAnsi="Arial" w:cs="Arial"/>
+          <w:sz w:val="24"/>
+          <w:szCs w:val="24"/>
+        </w:rPr>
+      </w:pPr>
+      <w:r>
+        <w:rPr>
+          <w:rFonts w:ascii="Arial" w:hAnsi="Arial" w:cs="Arial"/>
+          <w:sz w:val="24"/>
+          <w:szCs w:val="24"/>
+        </w:rPr>
+        <w:t>Informar estado de execução da prova;</w:t>
+      </w:r>
+    </w:p>
+    <w:p>
+      <w:pPr>
+        <w:pStyle w:val="PargrafodaLista"/>
+        <w:numPr>
+          <w:ilvl w:val="0"/>
+          <w:numId w:val="1"/>
+        </w:numPr>
+        <w:spacing w:after="0"/>
+        <w:jc w:val="both"/>
+        <w:rPr>
+          <w:rFonts w:ascii="Arial" w:hAnsi="Arial" w:cs="Arial"/>
+          <w:sz w:val="24"/>
+          <w:szCs w:val="24"/>
+        </w:rPr>
+      </w:pPr>
+      <w:r>
+        <w:rPr>
+          <w:rFonts w:ascii="Arial" w:hAnsi="Arial" w:cs="Arial"/>
+          <w:sz w:val="24"/>
+          <w:szCs w:val="24"/>
+        </w:rPr>
+        <w:t>Finalizar aplicando a nota do trabalho;</w:t>
+      </w:r>
+    </w:p>
+    <w:p>
+      <w:pPr>
+        <w:pStyle w:val="PargrafodaLista"/>
+        <w:numPr>
+          <w:ilvl w:val="0"/>
+          <w:numId w:val="1"/>
+        </w:numPr>
+        <w:spacing w:after="0"/>
+        <w:jc w:val="both"/>
+        <w:rPr>
+          <w:rFonts w:ascii="Arial" w:hAnsi="Arial" w:cs="Arial"/>
+          <w:sz w:val="24"/>
+          <w:szCs w:val="24"/>
+        </w:rPr>
+      </w:pPr>
+      <w:r>
+        <w:rPr>
+          <w:rFonts w:ascii="Arial" w:hAnsi="Arial" w:cs="Arial"/>
+          <w:sz w:val="24"/>
+          <w:szCs w:val="24"/>
+        </w:rPr>
+        <w:t>Finalizar aplicando a nota da prova;</w:t>
+      </w:r>
+    </w:p>
+    <w:p>
+      <w:pPr>
+        <w:pStyle w:val="PargrafodaLista"/>
+        <w:numPr>
+          <w:ilvl w:val="0"/>
+          <w:numId w:val="1"/>
+        </w:numPr>
+        <w:spacing w:after="0"/>
+        <w:jc w:val="both"/>
+        <w:rPr>
+          <w:rFonts w:ascii="Arial" w:hAnsi="Arial" w:cs="Arial"/>
+          <w:sz w:val="24"/>
+          <w:szCs w:val="24"/>
+        </w:rPr>
+      </w:pPr>
+      <w:r>
+        <w:rPr>
+          <w:rFonts w:ascii="Arial" w:hAnsi="Arial" w:cs="Arial"/>
+          <w:sz w:val="24"/>
+          <w:szCs w:val="24"/>
+        </w:rPr>
+        <w:t>Cadastrar histórico de período de curso anterior;</w:t>
+      </w:r>
+    </w:p>
+    <w:p>
+      <w:pPr>
+        <w:pStyle w:val="PargrafodaLista"/>
+        <w:numPr>
+          <w:ilvl w:val="0"/>
+          <w:numId w:val="1"/>
+        </w:numPr>
+        <w:spacing w:after="0"/>
+        <w:jc w:val="both"/>
+        <w:rPr>
+          <w:rFonts w:ascii="Arial" w:hAnsi="Arial" w:cs="Arial"/>
+          <w:sz w:val="24"/>
+          <w:szCs w:val="24"/>
+        </w:rPr>
+      </w:pPr>
+      <w:r>
+        <w:rPr>
+          <w:rFonts w:ascii="Arial" w:hAnsi="Arial" w:cs="Arial"/>
+          <w:sz w:val="24"/>
+          <w:szCs w:val="24"/>
+        </w:rPr>
+        <w:t>Cadastrar histórico de período anterior;</w:t>
+      </w:r>
+    </w:p>
+    <w:p>
+      <w:pPr>
+        <w:pStyle w:val="PargrafodaLista"/>
+        <w:numPr>
+          <w:ilvl w:val="0"/>
+          <w:numId w:val="1"/>
+        </w:numPr>
+        <w:spacing w:after="0"/>
+        <w:jc w:val="both"/>
+        <w:rPr>
+          <w:rFonts w:ascii="Arial" w:hAnsi="Arial" w:cs="Arial"/>
+          <w:sz w:val="24"/>
+          <w:szCs w:val="24"/>
+        </w:rPr>
+      </w:pPr>
+      <w:r>
+        <w:rPr>
+          <w:rFonts w:ascii="Arial" w:hAnsi="Arial" w:cs="Arial"/>
+          <w:sz w:val="24"/>
+          <w:szCs w:val="24"/>
+        </w:rPr>
+        <w:t>Cadastrar matéria pendente nunca feita;</w:t>
+      </w:r>
+    </w:p>
+    <w:p>
+      <w:pPr>
+        <w:spacing w:after="0"/>
+        <w:jc w:val="both"/>
+        <w:rPr>
+          <w:rFonts w:ascii="Arial" w:hAnsi="Arial" w:cs="Arial"/>
+          <w:sz w:val="24"/>
+          <w:szCs w:val="24"/>
+        </w:rPr>
+      </w:pPr>
+    </w:p>
+    <w:p>
+      <w:pPr>
+        <w:spacing w:after="0"/>
+        <w:jc w:val="both"/>
+        <w:rPr>
+          <w:rFonts w:ascii="Arial" w:hAnsi="Arial" w:cs="Arial"/>
+          <w:sz w:val="24"/>
+          <w:szCs w:val="24"/>
+        </w:rPr>
+      </w:pPr>
+    </w:p>
+    <w:p>
+      <w:pPr>
+        <w:pStyle w:val="PargrafodaLista"/>
+        <w:numPr>
+          <w:ilvl w:val="0"/>
+          <w:numId w:val="2"/>
+        </w:numPr>
+        <w:spacing w:after="0"/>
+        <w:jc w:val="both"/>
+        <w:rPr>
+          <w:rFonts w:ascii="Arial" w:hAnsi="Arial" w:cs="Arial"/>
+          <w:sz w:val="24"/>
+          <w:szCs w:val="24"/>
+        </w:rPr>
+      </w:pPr>
+      <w:r>
+        <w:rPr>
+          <w:rFonts w:ascii="Arial" w:hAnsi="Arial" w:cs="Arial"/>
+          <w:sz w:val="24"/>
+          <w:szCs w:val="24"/>
+        </w:rPr>
+        <w:t>CRUD: informações primitivas</w:t>
+      </w:r>
+    </w:p>
+    <w:p>
+      <w:pPr>
+        <w:pStyle w:val="PargrafodaLista"/>
+        <w:spacing w:after="0"/>
+        <w:ind w:left="1416"/>
+        <w:jc w:val="both"/>
+        <w:rPr>
+          <w:rFonts w:ascii="Arial" w:hAnsi="Arial" w:cs="Arial"/>
+          <w:sz w:val="24"/>
+          <w:szCs w:val="24"/>
+        </w:rPr>
+      </w:pPr>
+      <w:r>
+        <w:rPr>
+          <w:rFonts w:ascii="Arial" w:hAnsi="Arial" w:cs="Arial"/>
+          <w:sz w:val="24"/>
+          <w:szCs w:val="24"/>
+        </w:rPr>
+        <w:t>O usuário ao inicializar o programa deve informar suas informações básicas</w:t>
+      </w:r>
+      <w:r>
+        <w:rPr>
+          <w:rFonts w:ascii="Arial" w:hAnsi="Arial" w:cs="Arial"/>
+          <w:sz w:val="24"/>
+          <w:szCs w:val="24"/>
+        </w:rPr>
+        <w:t>, como nome</w:t>
+      </w:r>
+      <w:r>
+        <w:rPr>
+          <w:rFonts w:ascii="Arial" w:hAnsi="Arial" w:cs="Arial"/>
+          <w:sz w:val="24"/>
+          <w:szCs w:val="24"/>
+        </w:rPr>
+        <w:t>, registro acadêmico</w:t>
+      </w:r>
+      <w:r>
+        <w:rPr>
+          <w:rFonts w:ascii="Arial" w:hAnsi="Arial" w:cs="Arial"/>
+          <w:sz w:val="24"/>
+          <w:szCs w:val="24"/>
+        </w:rPr>
+        <w:t xml:space="preserve"> para que o programa o reconheça e reconheça suas informações no banco que funciona como serviço multiusuário;</w:t>
+      </w:r>
+    </w:p>
+    <w:p>
+      <w:pPr>
+        <w:pStyle w:val="PargrafodaLista"/>
+        <w:spacing w:after="0"/>
+        <w:ind w:left="1416"/>
+        <w:jc w:val="both"/>
+        <w:rPr>
+          <w:rFonts w:ascii="Arial" w:hAnsi="Arial" w:cs="Arial"/>
+          <w:sz w:val="24"/>
+          <w:szCs w:val="24"/>
+        </w:rPr>
+      </w:pPr>
+    </w:p>
+    <w:p>
+      <w:pPr>
+        <w:pStyle w:val="PargrafodaLista"/>
+        <w:numPr>
+          <w:ilvl w:val="0"/>
+          <w:numId w:val="2"/>
+        </w:numPr>
+        <w:spacing w:after="0"/>
+        <w:jc w:val="both"/>
+        <w:rPr>
+          <w:rFonts w:ascii="Arial" w:hAnsi="Arial" w:cs="Arial"/>
+          <w:sz w:val="24"/>
+          <w:szCs w:val="24"/>
+        </w:rPr>
+      </w:pPr>
+      <w:r>
+        <w:rPr>
+          <w:rFonts w:ascii="Arial" w:hAnsi="Arial" w:cs="Arial"/>
+          <w:sz w:val="24"/>
+          <w:szCs w:val="24"/>
+        </w:rPr>
+        <w:t>CRUD: curso</w:t>
+      </w:r>
+    </w:p>
+    <w:p>
+      <w:pPr>
+        <w:pStyle w:val="PargrafodaLista"/>
+        <w:spacing w:after="0"/>
+        <w:ind w:left="1416"/>
+        <w:jc w:val="both"/>
+        <w:rPr>
+          <w:rFonts w:ascii="Arial" w:hAnsi="Arial" w:cs="Arial"/>
+          <w:sz w:val="24"/>
+          <w:szCs w:val="24"/>
+        </w:rPr>
+      </w:pPr>
+      <w:r>
+        <w:rPr>
+          <w:rFonts w:ascii="Arial" w:hAnsi="Arial" w:cs="Arial"/>
+          <w:sz w:val="24"/>
+          <w:szCs w:val="24"/>
+        </w:rPr>
+        <w:t>O usuário deve registrar um curso que ele deseja gerar e gerenciar uma agenda acadêmica, informando um nível dentre os informados, um nome para o curso – por exemplo, Graduação em</w:t>
+      </w:r>
+      <w:r>
+        <w:rPr>
+          <w:rFonts w:ascii="Arial" w:hAnsi="Arial" w:cs="Arial"/>
+          <w:sz w:val="24"/>
+          <w:szCs w:val="24"/>
+        </w:rPr>
+        <w:t xml:space="preserve"> Psicologia -, e selecionar uma instituição de ensino. Esse C</w:t>
+      </w:r>
+      <w:r>
+        <w:rPr>
+          <w:rFonts w:ascii="Arial" w:hAnsi="Arial" w:cs="Arial"/>
+          <w:sz w:val="24"/>
+          <w:szCs w:val="24"/>
+        </w:rPr>
+        <w:t>RUD leva ao CRUD de instituição;</w:t>
+      </w:r>
+    </w:p>
+    <w:p>
+      <w:pPr>
+        <w:pStyle w:val="PargrafodaLista"/>
+        <w:spacing w:after="0"/>
+        <w:ind w:left="1416"/>
+        <w:jc w:val="both"/>
+        <w:rPr>
+          <w:rFonts w:ascii="Arial" w:hAnsi="Arial" w:cs="Arial"/>
+          <w:sz w:val="24"/>
+          <w:szCs w:val="24"/>
+        </w:rPr>
+      </w:pPr>
+    </w:p>
+    <w:p>
+      <w:pPr>
+        <w:pStyle w:val="PargrafodaLista"/>
+        <w:numPr>
+          <w:ilvl w:val="0"/>
+          <w:numId w:val="2"/>
+        </w:numPr>
+        <w:spacing w:after="0"/>
+        <w:jc w:val="both"/>
+        <w:rPr>
+          <w:rFonts w:ascii="Arial" w:hAnsi="Arial" w:cs="Arial"/>
+          <w:sz w:val="24"/>
+          <w:szCs w:val="24"/>
+        </w:rPr>
+      </w:pPr>
+      <w:r>
+        <w:rPr>
+          <w:rFonts w:ascii="Arial" w:hAnsi="Arial" w:cs="Arial"/>
+          <w:sz w:val="24"/>
+          <w:szCs w:val="24"/>
+        </w:rPr>
+        <w:t>CRUD: período</w:t>
+      </w:r>
+    </w:p>
+    <w:p>
+      <w:pPr>
+        <w:pStyle w:val="PargrafodaLista"/>
+        <w:spacing w:after="0"/>
+        <w:ind w:left="1416"/>
+        <w:jc w:val="both"/>
+        <w:rPr>
+          <w:rFonts w:ascii="Arial" w:hAnsi="Arial" w:cs="Arial"/>
+          <w:sz w:val="24"/>
+          <w:szCs w:val="24"/>
+        </w:rPr>
+      </w:pPr>
+      <w:r>
+        <w:rPr>
+          <w:rFonts w:ascii="Arial" w:hAnsi="Arial" w:cs="Arial"/>
+          <w:sz w:val="24"/>
+          <w:szCs w:val="24"/>
+        </w:rPr>
+        <w:t>Convencionado que um curso é dividido em períodos</w:t>
+      </w:r>
+      <w:r>
+        <w:rPr>
+          <w:rFonts w:ascii="Arial" w:hAnsi="Arial" w:cs="Arial"/>
+          <w:sz w:val="24"/>
+          <w:szCs w:val="24"/>
+        </w:rPr>
+        <w:t>, seja em semestres</w:t>
+      </w:r>
+      <w:r>
+        <w:rPr>
+          <w:rFonts w:ascii="Arial" w:hAnsi="Arial" w:cs="Arial"/>
+          <w:sz w:val="24"/>
+          <w:szCs w:val="24"/>
+        </w:rPr>
+        <w:t xml:space="preserve"> ou anos, o usuário</w:t>
+      </w:r>
+      <w:r>
+        <w:rPr>
+          <w:rFonts w:ascii="Arial" w:hAnsi="Arial" w:cs="Arial"/>
+          <w:sz w:val="24"/>
+          <w:szCs w:val="24"/>
+        </w:rPr>
+        <w:t xml:space="preserve"> faz o cadastro de um novo período para o qual usará a ferramenta para gerenciamento de suas tarefas acadêmicas</w:t>
       </w:r>
       <w:bookmarkStart w:id="0" w:name="_GoBack"/>
       <w:bookmarkEnd w:id="0"/>
@@ -263,319 +782,7 @@
           <w:sz w:val="24"/>
           <w:szCs w:val="24"/>
         </w:rPr>
-        <w:t>tual;</w:t>
-      </w:r>
-    </w:p>
-    <w:p>
-      <w:pPr>
-        <w:pStyle w:val="PargrafodaLista"/>
-        <w:numPr>
-          <w:ilvl w:val="0"/>
-          <w:numId w:val="1"/>
-        </w:numPr>
-        <w:spacing w:after="0"/>
-        <w:jc w:val="both"/>
-        <w:rPr>
-          <w:rFonts w:ascii="Arial" w:hAnsi="Arial" w:cs="Arial"/>
-          <w:sz w:val="24"/>
-          <w:szCs w:val="24"/>
-        </w:rPr>
-      </w:pPr>
-      <w:r>
-        <w:rPr>
-          <w:rFonts w:ascii="Arial" w:hAnsi="Arial" w:cs="Arial"/>
-          <w:sz w:val="24"/>
-          <w:szCs w:val="24"/>
-        </w:rPr>
-        <w:t>Cadastrar matéria</w:t>
-      </w:r>
-      <w:r>
-        <w:rPr>
-          <w:rFonts w:ascii="Arial" w:hAnsi="Arial" w:cs="Arial"/>
-          <w:sz w:val="24"/>
-          <w:szCs w:val="24"/>
-        </w:rPr>
-        <w:t xml:space="preserve"> pendente do período atual</w:t>
-      </w:r>
-      <w:r>
-        <w:rPr>
-          <w:rFonts w:ascii="Arial" w:hAnsi="Arial" w:cs="Arial"/>
-          <w:sz w:val="24"/>
-          <w:szCs w:val="24"/>
-        </w:rPr>
         <w:t>;</w:t>
-      </w:r>
-    </w:p>
-    <w:p>
-      <w:pPr>
-        <w:pStyle w:val="PargrafodaLista"/>
-        <w:numPr>
-          <w:ilvl w:val="0"/>
-          <w:numId w:val="1"/>
-        </w:numPr>
-        <w:spacing w:after="0"/>
-        <w:jc w:val="both"/>
-        <w:rPr>
-          <w:rFonts w:ascii="Arial" w:hAnsi="Arial" w:cs="Arial"/>
-          <w:sz w:val="24"/>
-          <w:szCs w:val="24"/>
-        </w:rPr>
-      </w:pPr>
-      <w:r>
-        <w:rPr>
-          <w:rFonts w:ascii="Arial" w:hAnsi="Arial" w:cs="Arial"/>
-          <w:sz w:val="24"/>
-          <w:szCs w:val="24"/>
-        </w:rPr>
-        <w:t>Cadastrar trabalho;</w:t>
-      </w:r>
-    </w:p>
-    <w:p>
-      <w:pPr>
-        <w:pStyle w:val="PargrafodaLista"/>
-        <w:numPr>
-          <w:ilvl w:val="0"/>
-          <w:numId w:val="1"/>
-        </w:numPr>
-        <w:spacing w:after="0"/>
-        <w:jc w:val="both"/>
-        <w:rPr>
-          <w:rFonts w:ascii="Arial" w:hAnsi="Arial" w:cs="Arial"/>
-          <w:sz w:val="24"/>
-          <w:szCs w:val="24"/>
-        </w:rPr>
-      </w:pPr>
-      <w:r>
-        <w:rPr>
-          <w:rFonts w:ascii="Arial" w:hAnsi="Arial" w:cs="Arial"/>
-          <w:sz w:val="24"/>
-          <w:szCs w:val="24"/>
-        </w:rPr>
-        <w:t>Cadastrar prova</w:t>
-      </w:r>
-      <w:r>
-        <w:rPr>
-          <w:rFonts w:ascii="Arial" w:hAnsi="Arial" w:cs="Arial"/>
-          <w:sz w:val="24"/>
-          <w:szCs w:val="24"/>
-        </w:rPr>
-        <w:t>;</w:t>
-      </w:r>
-    </w:p>
-    <w:p>
-      <w:pPr>
-        <w:pStyle w:val="PargrafodaLista"/>
-        <w:numPr>
-          <w:ilvl w:val="0"/>
-          <w:numId w:val="1"/>
-        </w:numPr>
-        <w:spacing w:after="0"/>
-        <w:jc w:val="both"/>
-        <w:rPr>
-          <w:rFonts w:ascii="Arial" w:hAnsi="Arial" w:cs="Arial"/>
-          <w:sz w:val="24"/>
-          <w:szCs w:val="24"/>
-        </w:rPr>
-      </w:pPr>
-      <w:r>
-        <w:rPr>
-          <w:rFonts w:ascii="Arial" w:hAnsi="Arial" w:cs="Arial"/>
-          <w:sz w:val="24"/>
-          <w:szCs w:val="24"/>
-        </w:rPr>
-        <w:t>Informar estado de execução do trabalho;</w:t>
-      </w:r>
-    </w:p>
-    <w:p>
-      <w:pPr>
-        <w:pStyle w:val="PargrafodaLista"/>
-        <w:numPr>
-          <w:ilvl w:val="0"/>
-          <w:numId w:val="1"/>
-        </w:numPr>
-        <w:spacing w:after="0"/>
-        <w:jc w:val="both"/>
-        <w:rPr>
-          <w:rFonts w:ascii="Arial" w:hAnsi="Arial" w:cs="Arial"/>
-          <w:sz w:val="24"/>
-          <w:szCs w:val="24"/>
-        </w:rPr>
-      </w:pPr>
-      <w:r>
-        <w:rPr>
-          <w:rFonts w:ascii="Arial" w:hAnsi="Arial" w:cs="Arial"/>
-          <w:sz w:val="24"/>
-          <w:szCs w:val="24"/>
-        </w:rPr>
-        <w:t>Informar estado de execução da prova;</w:t>
-      </w:r>
-    </w:p>
-    <w:p>
-      <w:pPr>
-        <w:pStyle w:val="PargrafodaLista"/>
-        <w:numPr>
-          <w:ilvl w:val="0"/>
-          <w:numId w:val="1"/>
-        </w:numPr>
-        <w:spacing w:after="0"/>
-        <w:jc w:val="both"/>
-        <w:rPr>
-          <w:rFonts w:ascii="Arial" w:hAnsi="Arial" w:cs="Arial"/>
-          <w:sz w:val="24"/>
-          <w:szCs w:val="24"/>
-        </w:rPr>
-      </w:pPr>
-      <w:r>
-        <w:rPr>
-          <w:rFonts w:ascii="Arial" w:hAnsi="Arial" w:cs="Arial"/>
-          <w:sz w:val="24"/>
-          <w:szCs w:val="24"/>
-        </w:rPr>
-        <w:t>Finalizar aplicando a nota do trabalho;</w:t>
-      </w:r>
-    </w:p>
-    <w:p>
-      <w:pPr>
-        <w:pStyle w:val="PargrafodaLista"/>
-        <w:numPr>
-          <w:ilvl w:val="0"/>
-          <w:numId w:val="1"/>
-        </w:numPr>
-        <w:spacing w:after="0"/>
-        <w:jc w:val="both"/>
-        <w:rPr>
-          <w:rFonts w:ascii="Arial" w:hAnsi="Arial" w:cs="Arial"/>
-          <w:sz w:val="24"/>
-          <w:szCs w:val="24"/>
-        </w:rPr>
-      </w:pPr>
-      <w:r>
-        <w:rPr>
-          <w:rFonts w:ascii="Arial" w:hAnsi="Arial" w:cs="Arial"/>
-          <w:sz w:val="24"/>
-          <w:szCs w:val="24"/>
-        </w:rPr>
-        <w:t>Finalizar aplicando a nota da prova;</w:t>
-      </w:r>
-    </w:p>
-    <w:p>
-      <w:pPr>
-        <w:pStyle w:val="PargrafodaLista"/>
-        <w:numPr>
-          <w:ilvl w:val="0"/>
-          <w:numId w:val="1"/>
-        </w:numPr>
-        <w:spacing w:after="0"/>
-        <w:jc w:val="both"/>
-        <w:rPr>
-          <w:rFonts w:ascii="Arial" w:hAnsi="Arial" w:cs="Arial"/>
-          <w:sz w:val="24"/>
-          <w:szCs w:val="24"/>
-        </w:rPr>
-      </w:pPr>
-      <w:r>
-        <w:rPr>
-          <w:rFonts w:ascii="Arial" w:hAnsi="Arial" w:cs="Arial"/>
-          <w:sz w:val="24"/>
-          <w:szCs w:val="24"/>
-        </w:rPr>
-        <w:t>Cadastrar histórico de período de curso anterior;</w:t>
-      </w:r>
-    </w:p>
-    <w:p>
-      <w:pPr>
-        <w:pStyle w:val="PargrafodaLista"/>
-        <w:numPr>
-          <w:ilvl w:val="0"/>
-          <w:numId w:val="1"/>
-        </w:numPr>
-        <w:spacing w:after="0"/>
-        <w:jc w:val="both"/>
-        <w:rPr>
-          <w:rFonts w:ascii="Arial" w:hAnsi="Arial" w:cs="Arial"/>
-          <w:sz w:val="24"/>
-          <w:szCs w:val="24"/>
-        </w:rPr>
-      </w:pPr>
-      <w:r>
-        <w:rPr>
-          <w:rFonts w:ascii="Arial" w:hAnsi="Arial" w:cs="Arial"/>
-          <w:sz w:val="24"/>
-          <w:szCs w:val="24"/>
-        </w:rPr>
-        <w:t>Cadastrar histórico de período anterior;</w:t>
-      </w:r>
-    </w:p>
-    <w:p>
-      <w:pPr>
-        <w:pStyle w:val="PargrafodaLista"/>
-        <w:numPr>
-          <w:ilvl w:val="0"/>
-          <w:numId w:val="1"/>
-        </w:numPr>
-        <w:spacing w:after="0"/>
-        <w:jc w:val="both"/>
-        <w:rPr>
-          <w:rFonts w:ascii="Arial" w:hAnsi="Arial" w:cs="Arial"/>
-          <w:sz w:val="24"/>
-          <w:szCs w:val="24"/>
-        </w:rPr>
-      </w:pPr>
-      <w:r>
-        <w:rPr>
-          <w:rFonts w:ascii="Arial" w:hAnsi="Arial" w:cs="Arial"/>
-          <w:sz w:val="24"/>
-          <w:szCs w:val="24"/>
-        </w:rPr>
-        <w:t>Cadastrar matéria pendente nunca feita;</w:t>
-      </w:r>
-    </w:p>
-    <w:p>
-      <w:pPr>
-        <w:pStyle w:val="PargrafodaLista"/>
-        <w:numPr>
-          <w:ilvl w:val="0"/>
-          <w:numId w:val="1"/>
-        </w:numPr>
-        <w:spacing w:after="0"/>
-        <w:jc w:val="both"/>
-        <w:rPr>
-          <w:rFonts w:ascii="Arial" w:hAnsi="Arial" w:cs="Arial"/>
-          <w:sz w:val="24"/>
-          <w:szCs w:val="24"/>
-        </w:rPr>
-      </w:pPr>
-      <w:r>
-        <w:rPr>
-          <w:rFonts w:ascii="Arial" w:hAnsi="Arial" w:cs="Arial"/>
-          <w:sz w:val="24"/>
-          <w:szCs w:val="24"/>
-        </w:rPr>
-        <w:t>Convidar colega;</w:t>
-      </w:r>
-    </w:p>
-    <w:p>
-      <w:pPr>
-        <w:pStyle w:val="PargrafodaLista"/>
-        <w:numPr>
-          <w:ilvl w:val="0"/>
-          <w:numId w:val="1"/>
-        </w:numPr>
-        <w:spacing w:after="0"/>
-        <w:jc w:val="both"/>
-        <w:rPr>
-          <w:rFonts w:ascii="Arial" w:hAnsi="Arial" w:cs="Arial"/>
-          <w:sz w:val="24"/>
-          <w:szCs w:val="24"/>
-        </w:rPr>
-      </w:pPr>
-      <w:r>
-        <w:rPr>
-          <w:rFonts w:ascii="Arial" w:hAnsi="Arial" w:cs="Arial"/>
-          <w:sz w:val="24"/>
-          <w:szCs w:val="24"/>
-        </w:rPr>
-        <w:t>Iniciar chat;</w:t>
       </w:r>
     </w:p>
     <w:sectPr>
@@ -591,6 +798,95 @@
 <file path=word/numbering.xml><?xml version="1.0" encoding="utf-8"?>
 <w:numbering xmlns:wpc="http://schemas.microsoft.com/office/word/2010/wordprocessingCanvas" xmlns:cx="http://schemas.microsoft.com/office/drawing/2014/chartex" xmlns:cx1="http://schemas.microsoft.com/office/drawing/2015/9/8/chartex" xmlns:cx2="http://schemas.microsoft.com/office/drawing/2015/10/21/chartex" xmlns:mc="http://schemas.openxmlformats.org/markup-compatibility/2006" xmlns:o="urn:schemas-microsoft-com:office:office" xmlns:r="http://schemas.openxmlformats.org/officeDocument/2006/relationships" xmlns:m="http://schemas.openxmlformats.org/officeDocument/2006/math" xmlns:v="urn:schemas-microsoft-com:vml" xmlns:wp14="http://schemas.microsoft.com/office/word/2010/wordprocessingDrawing" xmlns:wp="http://schemas.openxmlformats.org/drawingml/2006/wordprocessingDrawing" xmlns:w10="urn:schemas-microsoft-com:office:word" xmlns:w="http://schemas.openxmlformats.org/wordprocessingml/2006/main" xmlns:w14="http://schemas.microsoft.com/office/word/2010/wordml" xmlns:w15="http://schemas.microsoft.com/office/word/2012/wordml" xmlns:w16se="http://schemas.microsoft.com/office/word/2015/wordml/symex" xmlns:wpg="http://schemas.microsoft.com/office/word/2010/wordprocessingGroup" xmlns:wpi="http://schemas.microsoft.com/office/word/2010/wordprocessingInk" xmlns:wne="http://schemas.microsoft.com/office/word/2006/wordml" xmlns:wps="http://schemas.microsoft.com/office/word/2010/wordprocessingShape" mc:Ignorable="w14 w15 w16se wp14">
   <w:abstractNum w:abstractNumId="0" w15:restartNumberingAfterBreak="0">
+    <w:nsid w:val="1D0C13E3"/>
+    <w:multiLevelType w:val="hybridMultilevel"/>
+    <w:tmpl w:val="1C900728"/>
+    <w:lvl w:ilvl="0" w:tplc="0416000F">
+      <w:start w:val="1"/>
+      <w:numFmt w:val="decimal"/>
+      <w:lvlText w:val="%1."/>
+      <w:lvlJc w:val="left"/>
+      <w:pPr>
+        <w:ind w:left="720" w:hanging="360"/>
+      </w:pPr>
+      <w:rPr>
+        <w:rFonts w:hint="default"/>
+      </w:rPr>
+    </w:lvl>
+    <w:lvl w:ilvl="1" w:tplc="04160019">
+      <w:start w:val="1"/>
+      <w:numFmt w:val="lowerLetter"/>
+      <w:lvlText w:val="%2."/>
+      <w:lvlJc w:val="left"/>
+      <w:pPr>
+        <w:ind w:left="1440" w:hanging="360"/>
+      </w:pPr>
+    </w:lvl>
+    <w:lvl w:ilvl="2" w:tplc="0416001B" w:tentative="1">
+      <w:start w:val="1"/>
+      <w:numFmt w:val="lowerRoman"/>
+      <w:lvlText w:val="%3."/>
+      <w:lvlJc w:val="right"/>
+      <w:pPr>
+        <w:ind w:left="2160" w:hanging="180"/>
+      </w:pPr>
+    </w:lvl>
+    <w:lvl w:ilvl="3" w:tplc="0416000F" w:tentative="1">
+      <w:start w:val="1"/>
+      <w:numFmt w:val="decimal"/>
+      <w:lvlText w:val="%4."/>
+      <w:lvlJc w:val="left"/>
+      <w:pPr>
+        <w:ind w:left="2880" w:hanging="360"/>
+      </w:pPr>
+    </w:lvl>
+    <w:lvl w:ilvl="4" w:tplc="04160019" w:tentative="1">
+      <w:start w:val="1"/>
+      <w:numFmt w:val="lowerLetter"/>
+      <w:lvlText w:val="%5."/>
+      <w:lvlJc w:val="left"/>
+      <w:pPr>
+        <w:ind w:left="3600" w:hanging="360"/>
+      </w:pPr>
+    </w:lvl>
+    <w:lvl w:ilvl="5" w:tplc="0416001B" w:tentative="1">
+      <w:start w:val="1"/>
+      <w:numFmt w:val="lowerRoman"/>
+      <w:lvlText w:val="%6."/>
+      <w:lvlJc w:val="right"/>
+      <w:pPr>
+        <w:ind w:left="4320" w:hanging="180"/>
+      </w:pPr>
+    </w:lvl>
+    <w:lvl w:ilvl="6" w:tplc="0416000F" w:tentative="1">
+      <w:start w:val="1"/>
+      <w:numFmt w:val="decimal"/>
+      <w:lvlText w:val="%7."/>
+      <w:lvlJc w:val="left"/>
+      <w:pPr>
+        <w:ind w:left="5040" w:hanging="360"/>
+      </w:pPr>
+    </w:lvl>
+    <w:lvl w:ilvl="7" w:tplc="04160019" w:tentative="1">
+      <w:start w:val="1"/>
+      <w:numFmt w:val="lowerLetter"/>
+      <w:lvlText w:val="%8."/>
+      <w:lvlJc w:val="left"/>
+      <w:pPr>
+        <w:ind w:left="5760" w:hanging="360"/>
+      </w:pPr>
+    </w:lvl>
+    <w:lvl w:ilvl="8" w:tplc="0416001B" w:tentative="1">
+      <w:start w:val="1"/>
+      <w:numFmt w:val="lowerRoman"/>
+      <w:lvlText w:val="%9."/>
+      <w:lvlJc w:val="right"/>
+      <w:pPr>
+        <w:ind w:left="6480" w:hanging="180"/>
+      </w:pPr>
+    </w:lvl>
+  </w:abstractNum>
+  <w:abstractNum w:abstractNumId="1" w15:restartNumberingAfterBreak="0">
     <w:nsid w:val="3FDE7287"/>
     <w:multiLevelType w:val="hybridMultilevel"/>
     <w:tmpl w:val="7A3E342C"/>
@@ -680,6 +976,9 @@
     </w:lvl>
   </w:abstractNum>
   <w:num w:numId="1">
+    <w:abstractNumId w:val="1"/>
+  </w:num>
+  <w:num w:numId="2">
     <w:abstractNumId w:val="0"/>
   </w:num>
 </w:numbering>

</xml_diff>